<commit_message>
Fix the hanging Coursera link and make it 3 pages. Woah!
</commit_message>
<xml_diff>
--- a/georgios-antzigai-cv.docx
+++ b/georgios-antzigai-cv.docx
@@ -629,7 +629,13 @@
         </w:rPr>
       </w:pPr>
       <w:r>
-        <w:rPr/>
+        <w:rPr>
+          <w:b w:val="false"/>
+          <w:bCs w:val="false"/>
+          <w:i w:val="false"/>
+          <w:iCs w:val="false"/>
+          <w:lang w:val="en-US"/>
+        </w:rPr>
       </w:r>
     </w:p>
     <w:p>
@@ -848,29 +854,7 @@
           <w:shd w:fill="FFFFFF" w:val="clear"/>
           <w:lang w:val="en-US"/>
         </w:rPr>
-        <w:t xml:space="preserve">Leading </w:t>
-      </w:r>
-      <w:r>
-        <w:rPr>
-          <w:rFonts w:cs="Arial"/>
-          <w:color w:val="333333"/>
-          <w:sz w:val="16"/>
-          <w:szCs w:val="16"/>
-          <w:shd w:fill="FFFFFF" w:val="clear"/>
-          <w:lang w:val="en-US"/>
-        </w:rPr>
-        <w:t>a</w:t>
-      </w:r>
-      <w:r>
-        <w:rPr>
-          <w:rFonts w:cs="Arial"/>
-          <w:color w:val="333333"/>
-          <w:sz w:val="16"/>
-          <w:szCs w:val="16"/>
-          <w:shd w:fill="FFFFFF" w:val="clear"/>
-          <w:lang w:val="en-US"/>
-        </w:rPr>
-        <w:t xml:space="preserve"> team of two data scientists</w:t>
+        <w:t>Leading a team of two data scientists</w:t>
       </w:r>
     </w:p>
     <w:p>
@@ -1300,7 +1284,11 @@
         </w:rPr>
       </w:pPr>
       <w:r>
-        <w:rPr/>
+        <w:rPr>
+          <w:b/>
+          <w:sz w:val="24"/>
+          <w:lang w:val="en-US"/>
+        </w:rPr>
       </w:r>
       <w:r>
         <w:br w:type="page"/>
@@ -1838,12 +1826,7 @@
         </w:numPr>
         <w:spacing w:lineRule="auto" w:line="300" w:before="0" w:after="0"/>
         <w:ind w:left="1080" w:right="0" w:hanging="360"/>
-        <w:rPr>
-          <w:rFonts w:eastAsia="Calibri" w:cs="Arial"/>
-          <w:sz w:val="16"/>
-          <w:szCs w:val="16"/>
-          <w:lang w:val="en-US" w:eastAsia="en-US"/>
-        </w:rPr>
+        <w:rPr/>
       </w:pPr>
       <w:r>
         <w:rPr>
@@ -2207,16 +2190,38 @@
     <w:p>
       <w:pPr>
         <w:pStyle w:val="Normal"/>
-        <w:spacing w:lineRule="auto" w:line="300" w:before="0" w:after="0"/>
-        <w:ind w:left="0" w:right="200" w:hanging="0"/>
+        <w:spacing w:lineRule="auto" w:line="240" w:before="0" w:after="0"/>
+        <w:ind w:left="0" w:right="0" w:hanging="0"/>
         <w:rPr>
+          <w:b/>
+          <w:b/>
+          <w:color w:val="294177"/>
+          <w:sz w:val="24"/>
           <w:lang w:val="en-US"/>
         </w:rPr>
       </w:pPr>
       <w:r>
+        <w:rPr/>
+      </w:r>
+    </w:p>
+    <w:p>
+      <w:pPr>
+        <w:pStyle w:val="Normal"/>
+        <w:spacing w:lineRule="auto" w:line="240" w:before="0" w:after="0"/>
+        <w:ind w:left="0" w:right="0" w:hanging="0"/>
         <w:rPr>
+          <w:b/>
+          <w:b/>
+          <w:color w:val="294177"/>
+          <w:sz w:val="24"/>
           <w:lang w:val="en-US"/>
         </w:rPr>
+      </w:pPr>
+      <w:r>
+        <w:rPr/>
+      </w:r>
+      <w:r>
+        <w:br w:type="page"/>
       </w:r>
     </w:p>
     <w:p>
@@ -2316,6 +2321,7 @@
         </w:rPr>
         <w:t xml:space="preserve">Coursera </w:t>
       </w:r>
+      <w:bookmarkStart w:id="2" w:name="__DdeLink__190_1574279225"/>
       <w:r>
         <w:rPr>
           <w:rStyle w:val="InternetLink"/>
@@ -2325,6 +2331,7 @@
         </w:rPr>
         <w:t>https://www.coursera.org/account/accomplishments/verify/K6DZA8FSAPKP</w:t>
       </w:r>
+      <w:bookmarkEnd w:id="2"/>
     </w:p>
     <w:sectPr>
       <w:type w:val="nextPage"/>
@@ -14771,6 +14778,421 @@
       <w:lang w:val="en-GB"/>
     </w:rPr>
   </w:style>
+  <w:style w:type="character" w:styleId="ListLabel1494">
+    <w:name w:val="ListLabel 1494"/>
+    <w:qFormat/>
+    <w:rPr>
+      <w:rFonts w:cs="Symbol"/>
+      <w:color w:val="00000A"/>
+      <w:sz w:val="16"/>
+    </w:rPr>
+  </w:style>
+  <w:style w:type="character" w:styleId="ListLabel1495">
+    <w:name w:val="ListLabel 1495"/>
+    <w:qFormat/>
+    <w:rPr>
+      <w:rFonts w:cs="Courier New"/>
+    </w:rPr>
+  </w:style>
+  <w:style w:type="character" w:styleId="ListLabel1496">
+    <w:name w:val="ListLabel 1496"/>
+    <w:qFormat/>
+    <w:rPr>
+      <w:rFonts w:cs="Wingdings"/>
+    </w:rPr>
+  </w:style>
+  <w:style w:type="character" w:styleId="ListLabel1497">
+    <w:name w:val="ListLabel 1497"/>
+    <w:qFormat/>
+    <w:rPr>
+      <w:rFonts w:cs="Symbol"/>
+    </w:rPr>
+  </w:style>
+  <w:style w:type="character" w:styleId="ListLabel1498">
+    <w:name w:val="ListLabel 1498"/>
+    <w:qFormat/>
+    <w:rPr>
+      <w:rFonts w:cs="Courier New"/>
+    </w:rPr>
+  </w:style>
+  <w:style w:type="character" w:styleId="ListLabel1499">
+    <w:name w:val="ListLabel 1499"/>
+    <w:qFormat/>
+    <w:rPr>
+      <w:rFonts w:cs="Wingdings"/>
+    </w:rPr>
+  </w:style>
+  <w:style w:type="character" w:styleId="ListLabel1500">
+    <w:name w:val="ListLabel 1500"/>
+    <w:qFormat/>
+    <w:rPr>
+      <w:rFonts w:cs="Symbol"/>
+    </w:rPr>
+  </w:style>
+  <w:style w:type="character" w:styleId="ListLabel1501">
+    <w:name w:val="ListLabel 1501"/>
+    <w:qFormat/>
+    <w:rPr>
+      <w:rFonts w:cs="Courier New"/>
+    </w:rPr>
+  </w:style>
+  <w:style w:type="character" w:styleId="ListLabel1502">
+    <w:name w:val="ListLabel 1502"/>
+    <w:qFormat/>
+    <w:rPr>
+      <w:rFonts w:cs="Wingdings"/>
+    </w:rPr>
+  </w:style>
+  <w:style w:type="character" w:styleId="ListLabel1503">
+    <w:name w:val="ListLabel 1503"/>
+    <w:qFormat/>
+    <w:rPr>
+      <w:rFonts w:cs="Symbol"/>
+      <w:color w:val="00000A"/>
+      <w:sz w:val="16"/>
+    </w:rPr>
+  </w:style>
+  <w:style w:type="character" w:styleId="ListLabel1504">
+    <w:name w:val="ListLabel 1504"/>
+    <w:qFormat/>
+    <w:rPr>
+      <w:rFonts w:cs="Courier New"/>
+    </w:rPr>
+  </w:style>
+  <w:style w:type="character" w:styleId="ListLabel1505">
+    <w:name w:val="ListLabel 1505"/>
+    <w:qFormat/>
+    <w:rPr>
+      <w:rFonts w:cs="Wingdings"/>
+    </w:rPr>
+  </w:style>
+  <w:style w:type="character" w:styleId="ListLabel1506">
+    <w:name w:val="ListLabel 1506"/>
+    <w:qFormat/>
+    <w:rPr>
+      <w:rFonts w:cs="Symbol"/>
+    </w:rPr>
+  </w:style>
+  <w:style w:type="character" w:styleId="ListLabel1507">
+    <w:name w:val="ListLabel 1507"/>
+    <w:qFormat/>
+    <w:rPr>
+      <w:rFonts w:cs="Courier New"/>
+    </w:rPr>
+  </w:style>
+  <w:style w:type="character" w:styleId="ListLabel1508">
+    <w:name w:val="ListLabel 1508"/>
+    <w:qFormat/>
+    <w:rPr>
+      <w:rFonts w:cs="Wingdings"/>
+    </w:rPr>
+  </w:style>
+  <w:style w:type="character" w:styleId="ListLabel1509">
+    <w:name w:val="ListLabel 1509"/>
+    <w:qFormat/>
+    <w:rPr>
+      <w:rFonts w:cs="Symbol"/>
+    </w:rPr>
+  </w:style>
+  <w:style w:type="character" w:styleId="ListLabel1510">
+    <w:name w:val="ListLabel 1510"/>
+    <w:qFormat/>
+    <w:rPr>
+      <w:rFonts w:cs="Courier New"/>
+    </w:rPr>
+  </w:style>
+  <w:style w:type="character" w:styleId="ListLabel1511">
+    <w:name w:val="ListLabel 1511"/>
+    <w:qFormat/>
+    <w:rPr>
+      <w:rFonts w:cs="Wingdings"/>
+    </w:rPr>
+  </w:style>
+  <w:style w:type="character" w:styleId="ListLabel1512">
+    <w:name w:val="ListLabel 1512"/>
+    <w:qFormat/>
+    <w:rPr>
+      <w:rFonts w:cs="Symbol"/>
+      <w:color w:val="00000A"/>
+      <w:sz w:val="16"/>
+    </w:rPr>
+  </w:style>
+  <w:style w:type="character" w:styleId="ListLabel1513">
+    <w:name w:val="ListLabel 1513"/>
+    <w:qFormat/>
+    <w:rPr>
+      <w:rFonts w:cs="Courier New"/>
+    </w:rPr>
+  </w:style>
+  <w:style w:type="character" w:styleId="ListLabel1514">
+    <w:name w:val="ListLabel 1514"/>
+    <w:qFormat/>
+    <w:rPr>
+      <w:rFonts w:cs="Wingdings"/>
+    </w:rPr>
+  </w:style>
+  <w:style w:type="character" w:styleId="ListLabel1515">
+    <w:name w:val="ListLabel 1515"/>
+    <w:qFormat/>
+    <w:rPr>
+      <w:rFonts w:cs="Symbol"/>
+    </w:rPr>
+  </w:style>
+  <w:style w:type="character" w:styleId="ListLabel1516">
+    <w:name w:val="ListLabel 1516"/>
+    <w:qFormat/>
+    <w:rPr>
+      <w:rFonts w:cs="Courier New"/>
+    </w:rPr>
+  </w:style>
+  <w:style w:type="character" w:styleId="ListLabel1517">
+    <w:name w:val="ListLabel 1517"/>
+    <w:qFormat/>
+    <w:rPr>
+      <w:rFonts w:cs="Wingdings"/>
+    </w:rPr>
+  </w:style>
+  <w:style w:type="character" w:styleId="ListLabel1518">
+    <w:name w:val="ListLabel 1518"/>
+    <w:qFormat/>
+    <w:rPr>
+      <w:rFonts w:cs="Symbol"/>
+    </w:rPr>
+  </w:style>
+  <w:style w:type="character" w:styleId="ListLabel1519">
+    <w:name w:val="ListLabel 1519"/>
+    <w:qFormat/>
+    <w:rPr>
+      <w:rFonts w:cs="Courier New"/>
+    </w:rPr>
+  </w:style>
+  <w:style w:type="character" w:styleId="ListLabel1520">
+    <w:name w:val="ListLabel 1520"/>
+    <w:qFormat/>
+    <w:rPr>
+      <w:rFonts w:cs="Wingdings"/>
+    </w:rPr>
+  </w:style>
+  <w:style w:type="character" w:styleId="ListLabel1521">
+    <w:name w:val="ListLabel 1521"/>
+    <w:qFormat/>
+    <w:rPr>
+      <w:rFonts w:cs="Symbol"/>
+      <w:color w:val="00000A"/>
+      <w:sz w:val="16"/>
+    </w:rPr>
+  </w:style>
+  <w:style w:type="character" w:styleId="ListLabel1522">
+    <w:name w:val="ListLabel 1522"/>
+    <w:qFormat/>
+    <w:rPr>
+      <w:rFonts w:cs="Courier New"/>
+    </w:rPr>
+  </w:style>
+  <w:style w:type="character" w:styleId="ListLabel1523">
+    <w:name w:val="ListLabel 1523"/>
+    <w:qFormat/>
+    <w:rPr>
+      <w:rFonts w:cs="Wingdings"/>
+    </w:rPr>
+  </w:style>
+  <w:style w:type="character" w:styleId="ListLabel1524">
+    <w:name w:val="ListLabel 1524"/>
+    <w:qFormat/>
+    <w:rPr>
+      <w:rFonts w:cs="Symbol"/>
+    </w:rPr>
+  </w:style>
+  <w:style w:type="character" w:styleId="ListLabel1525">
+    <w:name w:val="ListLabel 1525"/>
+    <w:qFormat/>
+    <w:rPr>
+      <w:rFonts w:cs="Courier New"/>
+    </w:rPr>
+  </w:style>
+  <w:style w:type="character" w:styleId="ListLabel1526">
+    <w:name w:val="ListLabel 1526"/>
+    <w:qFormat/>
+    <w:rPr>
+      <w:rFonts w:cs="Wingdings"/>
+    </w:rPr>
+  </w:style>
+  <w:style w:type="character" w:styleId="ListLabel1527">
+    <w:name w:val="ListLabel 1527"/>
+    <w:qFormat/>
+    <w:rPr>
+      <w:rFonts w:cs="Symbol"/>
+    </w:rPr>
+  </w:style>
+  <w:style w:type="character" w:styleId="ListLabel1528">
+    <w:name w:val="ListLabel 1528"/>
+    <w:qFormat/>
+    <w:rPr>
+      <w:rFonts w:cs="Courier New"/>
+    </w:rPr>
+  </w:style>
+  <w:style w:type="character" w:styleId="ListLabel1529">
+    <w:name w:val="ListLabel 1529"/>
+    <w:qFormat/>
+    <w:rPr>
+      <w:rFonts w:cs="Wingdings"/>
+    </w:rPr>
+  </w:style>
+  <w:style w:type="character" w:styleId="ListLabel1530">
+    <w:name w:val="ListLabel 1530"/>
+    <w:qFormat/>
+    <w:rPr>
+      <w:rFonts w:cs="Symbol"/>
+      <w:sz w:val="16"/>
+    </w:rPr>
+  </w:style>
+  <w:style w:type="character" w:styleId="ListLabel1531">
+    <w:name w:val="ListLabel 1531"/>
+    <w:qFormat/>
+    <w:rPr>
+      <w:rFonts w:cs="Courier New"/>
+    </w:rPr>
+  </w:style>
+  <w:style w:type="character" w:styleId="ListLabel1532">
+    <w:name w:val="ListLabel 1532"/>
+    <w:qFormat/>
+    <w:rPr>
+      <w:rFonts w:cs="Wingdings"/>
+    </w:rPr>
+  </w:style>
+  <w:style w:type="character" w:styleId="ListLabel1533">
+    <w:name w:val="ListLabel 1533"/>
+    <w:qFormat/>
+    <w:rPr>
+      <w:rFonts w:cs="Symbol"/>
+    </w:rPr>
+  </w:style>
+  <w:style w:type="character" w:styleId="ListLabel1534">
+    <w:name w:val="ListLabel 1534"/>
+    <w:qFormat/>
+    <w:rPr>
+      <w:rFonts w:cs="Courier New"/>
+    </w:rPr>
+  </w:style>
+  <w:style w:type="character" w:styleId="ListLabel1535">
+    <w:name w:val="ListLabel 1535"/>
+    <w:qFormat/>
+    <w:rPr>
+      <w:rFonts w:cs="Wingdings"/>
+    </w:rPr>
+  </w:style>
+  <w:style w:type="character" w:styleId="ListLabel1536">
+    <w:name w:val="ListLabel 1536"/>
+    <w:qFormat/>
+    <w:rPr>
+      <w:rFonts w:cs="Symbol"/>
+    </w:rPr>
+  </w:style>
+  <w:style w:type="character" w:styleId="ListLabel1537">
+    <w:name w:val="ListLabel 1537"/>
+    <w:qFormat/>
+    <w:rPr>
+      <w:rFonts w:cs="Courier New"/>
+    </w:rPr>
+  </w:style>
+  <w:style w:type="character" w:styleId="ListLabel1538">
+    <w:name w:val="ListLabel 1538"/>
+    <w:qFormat/>
+    <w:rPr>
+      <w:rFonts w:cs="Wingdings"/>
+    </w:rPr>
+  </w:style>
+  <w:style w:type="character" w:styleId="ListLabel1539">
+    <w:name w:val="ListLabel 1539"/>
+    <w:qFormat/>
+    <w:rPr>
+      <w:rFonts w:cs="OpenSymbol"/>
+    </w:rPr>
+  </w:style>
+  <w:style w:type="character" w:styleId="ListLabel1540">
+    <w:name w:val="ListLabel 1540"/>
+    <w:qFormat/>
+    <w:rPr>
+      <w:rFonts w:cs="OpenSymbol"/>
+    </w:rPr>
+  </w:style>
+  <w:style w:type="character" w:styleId="ListLabel1541">
+    <w:name w:val="ListLabel 1541"/>
+    <w:qFormat/>
+    <w:rPr>
+      <w:rFonts w:cs="OpenSymbol"/>
+    </w:rPr>
+  </w:style>
+  <w:style w:type="character" w:styleId="ListLabel1542">
+    <w:name w:val="ListLabel 1542"/>
+    <w:qFormat/>
+    <w:rPr>
+      <w:rFonts w:cs="OpenSymbol"/>
+    </w:rPr>
+  </w:style>
+  <w:style w:type="character" w:styleId="ListLabel1543">
+    <w:name w:val="ListLabel 1543"/>
+    <w:qFormat/>
+    <w:rPr>
+      <w:rFonts w:cs="OpenSymbol"/>
+    </w:rPr>
+  </w:style>
+  <w:style w:type="character" w:styleId="ListLabel1544">
+    <w:name w:val="ListLabel 1544"/>
+    <w:qFormat/>
+    <w:rPr>
+      <w:rFonts w:cs="OpenSymbol"/>
+    </w:rPr>
+  </w:style>
+  <w:style w:type="character" w:styleId="ListLabel1545">
+    <w:name w:val="ListLabel 1545"/>
+    <w:qFormat/>
+    <w:rPr>
+      <w:rFonts w:cs="OpenSymbol"/>
+    </w:rPr>
+  </w:style>
+  <w:style w:type="character" w:styleId="ListLabel1546">
+    <w:name w:val="ListLabel 1546"/>
+    <w:qFormat/>
+    <w:rPr>
+      <w:rFonts w:cs="OpenSymbol"/>
+    </w:rPr>
+  </w:style>
+  <w:style w:type="character" w:styleId="ListLabel1547">
+    <w:name w:val="ListLabel 1547"/>
+    <w:qFormat/>
+    <w:rPr>
+      <w:rFonts w:cs="OpenSymbol"/>
+    </w:rPr>
+  </w:style>
+  <w:style w:type="character" w:styleId="ListLabel1548">
+    <w:name w:val="ListLabel 1548"/>
+    <w:qFormat/>
+    <w:rPr>
+      <w:lang w:val="en-US"/>
+    </w:rPr>
+  </w:style>
+  <w:style w:type="character" w:styleId="ListLabel1549">
+    <w:name w:val="ListLabel 1549"/>
+    <w:qFormat/>
+    <w:rPr>
+      <w:lang w:val="en-GB"/>
+    </w:rPr>
+  </w:style>
+  <w:style w:type="character" w:styleId="ListLabel1550">
+    <w:name w:val="ListLabel 1550"/>
+    <w:qFormat/>
+    <w:rPr/>
+  </w:style>
+  <w:style w:type="character" w:styleId="ListLabel1551">
+    <w:name w:val="ListLabel 1551"/>
+    <w:qFormat/>
+    <w:rPr>
+      <w:sz w:val="16"/>
+      <w:szCs w:val="16"/>
+      <w:lang w:val="en-GB"/>
+    </w:rPr>
+  </w:style>
   <w:style w:type="paragraph" w:styleId="Heading">
     <w:name w:val="Heading"/>
     <w:basedOn w:val="Normal"/>

</xml_diff>